<commit_message>
Updates re finals day and AGM
</commit_message>
<xml_diff>
--- a/www/documents/orderofplay2019.docx
+++ b/www/documents/orderofplay2019.docx
@@ -10,8 +10,6 @@
           <w:bCs/>
         </w:rPr>
       </w:pPr>
-      <w:bookmarkStart w:id="0" w:name="_GoBack"/>
-      <w:bookmarkEnd w:id="0"/>
       <w:r>
         <w:rPr>
           <w:b/>
@@ -57,7 +55,32 @@
           <w:b/>
           <w:bCs/>
         </w:rPr>
-        <w:t>Order of Play</w:t>
+        <w:t xml:space="preserve">RESULTS </w:t>
+      </w:r>
+    </w:p>
+    <w:p>
+      <w:pPr>
+        <w:jc w:val="center"/>
+        <w:rPr>
+          <w:b/>
+          <w:bCs/>
+        </w:rPr>
+      </w:pPr>
+    </w:p>
+    <w:p>
+      <w:pPr>
+        <w:jc w:val="center"/>
+        <w:rPr>
+          <w:b/>
+          <w:bCs/>
+        </w:rPr>
+      </w:pPr>
+      <w:r>
+        <w:rPr>
+          <w:b/>
+          <w:bCs/>
+        </w:rPr>
+        <w:t>(winners shown highlighted in green, scores below in blue)</w:t>
       </w:r>
     </w:p>
     <w:p>
@@ -121,7 +144,42 @@
               <w:jc w:val="center"/>
             </w:pPr>
             <w:r>
-              <w:t xml:space="preserve">L Tomlin v J Hodge </w:t>
+              <w:rPr>
+                <w:highlight w:val="green"/>
+              </w:rPr>
+              <w:t>L Tomlin</w:t>
+            </w:r>
+            <w:r>
+              <w:t xml:space="preserve"> v J Hodge </w:t>
+            </w:r>
+          </w:p>
+          <w:p>
+            <w:pPr>
+              <w:jc w:val="center"/>
+            </w:pPr>
+          </w:p>
+          <w:p>
+            <w:pPr>
+              <w:jc w:val="center"/>
+            </w:pPr>
+            <w:r>
+              <w:t>J Hodge retired hurt</w:t>
+            </w:r>
+          </w:p>
+          <w:p>
+            <w:pPr>
+              <w:jc w:val="center"/>
+              <w:rPr>
+                <w:b/>
+                <w:color w:val="0081FF"/>
+              </w:rPr>
+            </w:pPr>
+            <w:r>
+              <w:rPr>
+                <w:b/>
+                <w:color w:val="0081FF"/>
+              </w:rPr>
+              <w:t>4-6, 3-4</w:t>
             </w:r>
           </w:p>
         </w:tc>
@@ -150,15 +208,58 @@
               <w:jc w:val="center"/>
             </w:pPr>
             <w:r>
+              <w:rPr>
+                <w:highlight w:val="green"/>
+              </w:rPr>
               <w:t xml:space="preserve">B </w:t>
             </w:r>
             <w:proofErr w:type="spellStart"/>
             <w:r>
+              <w:rPr>
+                <w:highlight w:val="green"/>
+              </w:rPr>
               <w:t>Chefri</w:t>
             </w:r>
             <w:proofErr w:type="spellEnd"/>
             <w:r>
-              <w:t xml:space="preserve"> &amp; A Johnson v D Rowlands &amp; A Goodyer </w:t>
+              <w:rPr>
+                <w:highlight w:val="green"/>
+              </w:rPr>
+              <w:t xml:space="preserve"> &amp; A Johnson</w:t>
+            </w:r>
+            <w:r>
+              <w:t xml:space="preserve"> v D Rowlands &amp; A Goodyer </w:t>
+            </w:r>
+          </w:p>
+          <w:p>
+            <w:pPr>
+              <w:jc w:val="center"/>
+            </w:pPr>
+          </w:p>
+          <w:p>
+            <w:pPr>
+              <w:jc w:val="center"/>
+            </w:pPr>
+            <w:r>
+              <w:rPr>
+                <w:b/>
+                <w:color w:val="0081FF"/>
+              </w:rPr>
+              <w:t>3</w:t>
+            </w:r>
+            <w:r>
+              <w:rPr>
+                <w:b/>
+                <w:color w:val="0081FF"/>
+              </w:rPr>
+              <w:t xml:space="preserve">-6, </w:t>
+            </w:r>
+            <w:r>
+              <w:rPr>
+                <w:b/>
+                <w:color w:val="0081FF"/>
+              </w:rPr>
+              <w:t>6-0, 10-7</w:t>
             </w:r>
           </w:p>
         </w:tc>
@@ -187,15 +288,65 @@
               <w:jc w:val="center"/>
             </w:pPr>
             <w:r>
+              <w:rPr>
+                <w:highlight w:val="green"/>
+              </w:rPr>
               <w:t xml:space="preserve">J </w:t>
             </w:r>
             <w:proofErr w:type="spellStart"/>
             <w:r>
+              <w:rPr>
+                <w:highlight w:val="green"/>
+              </w:rPr>
               <w:t>Morgans</w:t>
             </w:r>
             <w:proofErr w:type="spellEnd"/>
             <w:r>
-              <w:t xml:space="preserve"> &amp; W Curtis v S Ray &amp; C Barnes </w:t>
+              <w:rPr>
+                <w:highlight w:val="green"/>
+              </w:rPr>
+              <w:t xml:space="preserve"> &amp; W Curtis</w:t>
+            </w:r>
+            <w:r>
+              <w:t xml:space="preserve"> v S Ray &amp; C Barnes </w:t>
+            </w:r>
+          </w:p>
+          <w:p>
+            <w:pPr>
+              <w:jc w:val="center"/>
+            </w:pPr>
+          </w:p>
+          <w:p>
+            <w:pPr>
+              <w:jc w:val="center"/>
+            </w:pPr>
+            <w:r>
+              <w:rPr>
+                <w:b/>
+                <w:color w:val="0081FF"/>
+              </w:rPr>
+              <w:t>6-3</w:t>
+            </w:r>
+            <w:r>
+              <w:rPr>
+                <w:b/>
+                <w:color w:val="0081FF"/>
+              </w:rPr>
+              <w:t xml:space="preserve">, </w:t>
+            </w:r>
+            <w:r>
+              <w:rPr>
+                <w:b/>
+                <w:color w:val="0081FF"/>
+              </w:rPr>
+              <w:t>4-6</w:t>
+            </w:r>
+            <w:r>
+              <w:rPr>
+                <w:b/>
+                <w:color w:val="0081FF"/>
+              </w:rPr>
+              <w:t>, 10-7</w:t>
             </w:r>
           </w:p>
         </w:tc>
@@ -240,16 +391,43 @@
               <w:jc w:val="center"/>
             </w:pPr>
             <w:r>
+              <w:rPr>
+                <w:highlight w:val="green"/>
+              </w:rPr>
               <w:t xml:space="preserve">C Grant &amp; S </w:t>
             </w:r>
             <w:proofErr w:type="spellStart"/>
             <w:r>
+              <w:rPr>
+                <w:highlight w:val="green"/>
+              </w:rPr>
               <w:t>Wasse</w:t>
             </w:r>
             <w:proofErr w:type="spellEnd"/>
             <w:r>
               <w:t xml:space="preserve"> v P Morris &amp; C Durbin </w:t>
             </w:r>
+          </w:p>
+          <w:p>
+            <w:pPr>
+              <w:jc w:val="center"/>
+              <w:rPr>
+                <w:b/>
+                <w:color w:val="0081FF"/>
+              </w:rPr>
+            </w:pPr>
+            <w:r>
+              <w:rPr>
+                <w:b/>
+                <w:color w:val="0081FF"/>
+              </w:rPr>
+              <w:t>6-4, 6-1</w:t>
+            </w:r>
+          </w:p>
+          <w:p>
+            <w:pPr>
+              <w:jc w:val="center"/>
+            </w:pPr>
           </w:p>
         </w:tc>
       </w:tr>
@@ -292,7 +470,62 @@
               <w:jc w:val="center"/>
             </w:pPr>
             <w:r>
-              <w:t xml:space="preserve">L Tomlin &amp; T Mason v A Goodyer &amp; S Horton </w:t>
+              <w:rPr>
+                <w:highlight w:val="green"/>
+              </w:rPr>
+              <w:t>L Tomlin &amp; T Mason</w:t>
+            </w:r>
+            <w:r>
+              <w:t xml:space="preserve"> v A Goodyer &amp; S Horton </w:t>
+            </w:r>
+          </w:p>
+          <w:p>
+            <w:pPr>
+              <w:jc w:val="center"/>
+              <w:rPr>
+                <w:b/>
+                <w:color w:val="0081FF"/>
+              </w:rPr>
+            </w:pPr>
+          </w:p>
+          <w:p>
+            <w:pPr>
+              <w:jc w:val="center"/>
+            </w:pPr>
+            <w:r>
+              <w:rPr>
+                <w:b/>
+                <w:color w:val="0081FF"/>
+              </w:rPr>
+              <w:t>6-4</w:t>
+            </w:r>
+            <w:r>
+              <w:rPr>
+                <w:b/>
+                <w:color w:val="0081FF"/>
+              </w:rPr>
+              <w:t xml:space="preserve">, </w:t>
+            </w:r>
+            <w:r>
+              <w:rPr>
+                <w:b/>
+                <w:color w:val="0081FF"/>
+              </w:rPr>
+              <w:t>4-6</w:t>
+            </w:r>
+            <w:r>
+              <w:rPr>
+                <w:b/>
+                <w:color w:val="0081FF"/>
+              </w:rPr>
+              <w:t xml:space="preserve">, </w:t>
+            </w:r>
+            <w:r>
+              <w:rPr>
+                <w:b/>
+                <w:color w:val="0081FF"/>
+              </w:rPr>
+              <w:t>12-10</w:t>
             </w:r>
           </w:p>
         </w:tc>
@@ -329,7 +562,37 @@
             </w:r>
             <w:proofErr w:type="spellEnd"/>
             <w:r>
-              <w:t xml:space="preserve"> &amp; P Ward v tbc (S Hamilton &amp; S Wilkinson or W Curtis &amp; J Straw)</w:t>
+              <w:t xml:space="preserve"> &amp; P Ward v </w:t>
+            </w:r>
+            <w:r>
+              <w:rPr>
+                <w:highlight w:val="green"/>
+              </w:rPr>
+              <w:t>S Hamilton &amp; S Wilkinson</w:t>
+            </w:r>
+            <w:r>
+              <w:t xml:space="preserve"> </w:t>
+            </w:r>
+          </w:p>
+          <w:p>
+            <w:pPr>
+              <w:jc w:val="center"/>
+              <w:rPr>
+                <w:b/>
+                <w:color w:val="0081FF"/>
+              </w:rPr>
+            </w:pPr>
+          </w:p>
+          <w:p>
+            <w:pPr>
+              <w:jc w:val="center"/>
+            </w:pPr>
+            <w:r>
+              <w:rPr>
+                <w:b/>
+                <w:color w:val="0081FF"/>
+              </w:rPr>
+              <w:t>7-5, 6-3</w:t>
             </w:r>
           </w:p>
         </w:tc>
@@ -358,7 +621,13 @@
               <w:jc w:val="center"/>
             </w:pPr>
             <w:r>
-              <w:t xml:space="preserve">S Leach &amp; B Bryant v C </w:t>
+              <w:rPr>
+                <w:highlight w:val="green"/>
+              </w:rPr>
+              <w:t>S Leach &amp; B Bryant</w:t>
+            </w:r>
+            <w:r>
+              <w:t xml:space="preserve"> v C </w:t>
             </w:r>
             <w:proofErr w:type="spellStart"/>
             <w:r>
@@ -367,6 +636,18 @@
             <w:proofErr w:type="spellEnd"/>
             <w:r>
               <w:t xml:space="preserve"> &amp; W Jones </w:t>
+            </w:r>
+          </w:p>
+          <w:p>
+            <w:pPr>
+              <w:jc w:val="center"/>
+            </w:pPr>
+            <w:r>
+              <w:rPr>
+                <w:b/>
+                <w:color w:val="0081FF"/>
+              </w:rPr>
+              <w:t>6-3, 6-3</w:t>
             </w:r>
           </w:p>
         </w:tc>
@@ -395,16 +676,53 @@
               <w:jc w:val="center"/>
             </w:pPr>
             <w:r>
+              <w:rPr>
+                <w:highlight w:val="green"/>
+              </w:rPr>
               <w:t xml:space="preserve">J </w:t>
             </w:r>
             <w:proofErr w:type="spellStart"/>
             <w:r>
+              <w:rPr>
+                <w:highlight w:val="green"/>
+              </w:rPr>
               <w:t>Morgans</w:t>
             </w:r>
             <w:proofErr w:type="spellEnd"/>
             <w:r>
               <w:t xml:space="preserve"> v S Mo </w:t>
             </w:r>
+          </w:p>
+          <w:p>
+            <w:pPr>
+              <w:jc w:val="center"/>
+            </w:pPr>
+          </w:p>
+          <w:p>
+            <w:pPr>
+              <w:jc w:val="center"/>
+            </w:pPr>
+          </w:p>
+          <w:p>
+            <w:pPr>
+              <w:jc w:val="center"/>
+              <w:rPr>
+                <w:b/>
+                <w:color w:val="0081FF"/>
+              </w:rPr>
+            </w:pPr>
+            <w:r>
+              <w:rPr>
+                <w:b/>
+                <w:color w:val="0081FF"/>
+              </w:rPr>
+              <w:t>6-1, 6-1</w:t>
+            </w:r>
+          </w:p>
+          <w:p>
+            <w:pPr>
+              <w:jc w:val="center"/>
+            </w:pPr>
           </w:p>
         </w:tc>
       </w:tr>
@@ -447,15 +765,72 @@
               <w:jc w:val="center"/>
             </w:pPr>
             <w:r>
-              <w:t xml:space="preserve">J Straw v S </w:t>
+              <w:t xml:space="preserve">J Straw v </w:t>
+            </w:r>
+            <w:r>
+              <w:rPr>
+                <w:highlight w:val="green"/>
+              </w:rPr>
+              <w:t xml:space="preserve">S </w:t>
             </w:r>
             <w:proofErr w:type="spellStart"/>
             <w:r>
+              <w:rPr>
+                <w:highlight w:val="green"/>
+              </w:rPr>
               <w:t>Hiskett</w:t>
             </w:r>
             <w:proofErr w:type="spellEnd"/>
             <w:r>
               <w:t xml:space="preserve"> </w:t>
+            </w:r>
+          </w:p>
+          <w:p>
+            <w:pPr>
+              <w:jc w:val="center"/>
+            </w:pPr>
+          </w:p>
+          <w:p>
+            <w:pPr>
+              <w:jc w:val="center"/>
+            </w:pPr>
+          </w:p>
+          <w:p>
+            <w:pPr>
+              <w:jc w:val="center"/>
+            </w:pPr>
+          </w:p>
+          <w:p>
+            <w:pPr>
+              <w:jc w:val="center"/>
+            </w:pPr>
+            <w:r>
+              <w:rPr>
+                <w:b/>
+                <w:color w:val="0081FF"/>
+              </w:rPr>
+              <w:t>6-7</w:t>
+            </w:r>
+            <w:r>
+              <w:rPr>
+                <w:b/>
+                <w:color w:val="0081FF"/>
+              </w:rPr>
+              <w:t>, 6-</w:t>
+            </w:r>
+            <w:r>
+              <w:rPr>
+                <w:b/>
+                <w:color w:val="0081FF"/>
+              </w:rPr>
+              <w:t>4</w:t>
+            </w:r>
+            <w:r>
+              <w:rPr>
+                <w:b/>
+                <w:color w:val="0081FF"/>
+              </w:rPr>
+              <w:t>, 10-7</w:t>
             </w:r>
           </w:p>
         </w:tc>
@@ -500,7 +875,28 @@
             </w:r>
             <w:proofErr w:type="spellEnd"/>
             <w:r>
-              <w:t xml:space="preserve"> v E Gaspar &amp; W Curtis </w:t>
+              <w:t xml:space="preserve"> v </w:t>
+            </w:r>
+            <w:r>
+              <w:rPr>
+                <w:highlight w:val="green"/>
+              </w:rPr>
+              <w:t>E Gaspar &amp; W Curtis</w:t>
+            </w:r>
+            <w:r>
+              <w:t xml:space="preserve"> </w:t>
+            </w:r>
+          </w:p>
+          <w:p>
+            <w:pPr>
+              <w:jc w:val="center"/>
+            </w:pPr>
+            <w:r>
+              <w:rPr>
+                <w:b/>
+                <w:color w:val="0081FF"/>
+              </w:rPr>
+              <w:t>6-2, 6-2</w:t>
             </w:r>
           </w:p>
         </w:tc>
@@ -553,15 +949,57 @@
             </w:r>
             <w:proofErr w:type="spellEnd"/>
             <w:r>
-              <w:t xml:space="preserve"> &amp; J Cable v M Williams &amp; L De </w:t>
+              <w:t xml:space="preserve"> &amp; J Cable v </w:t>
+            </w:r>
+            <w:r>
+              <w:rPr>
+                <w:highlight w:val="green"/>
+              </w:rPr>
+              <w:t xml:space="preserve">M Williams &amp; L De </w:t>
             </w:r>
             <w:proofErr w:type="spellStart"/>
             <w:r>
+              <w:rPr>
+                <w:highlight w:val="green"/>
+              </w:rPr>
               <w:t>Feo</w:t>
             </w:r>
             <w:proofErr w:type="spellEnd"/>
             <w:r>
               <w:t xml:space="preserve"> </w:t>
+            </w:r>
+          </w:p>
+          <w:p>
+            <w:pPr>
+              <w:jc w:val="center"/>
+            </w:pPr>
+            <w:r>
+              <w:rPr>
+                <w:b/>
+                <w:color w:val="0081FF"/>
+              </w:rPr>
+              <w:t>3-6, 6-</w:t>
+            </w:r>
+            <w:r>
+              <w:rPr>
+                <w:b/>
+                <w:color w:val="0081FF"/>
+              </w:rPr>
+              <w:t>4</w:t>
+            </w:r>
+            <w:r>
+              <w:rPr>
+                <w:b/>
+                <w:color w:val="0081FF"/>
+              </w:rPr>
+              <w:t>, 10-</w:t>
+            </w:r>
+            <w:r>
+              <w:rPr>
+                <w:b/>
+                <w:color w:val="0081FF"/>
+              </w:rPr>
+              <w:t>8</w:t>
             </w:r>
           </w:p>
         </w:tc>
@@ -588,10 +1026,52 @@
           <w:p>
             <w:pPr>
               <w:jc w:val="center"/>
-            </w:pPr>
-            <w:r>
-              <w:t xml:space="preserve">R Fennell v S Horton </w:t>
-            </w:r>
+              <w:rPr>
+                <w:highlight w:val="green"/>
+              </w:rPr>
+            </w:pPr>
+            <w:r>
+              <w:t xml:space="preserve">R Fennell v </w:t>
+            </w:r>
+            <w:r>
+              <w:rPr>
+                <w:highlight w:val="green"/>
+              </w:rPr>
+              <w:t>Nell Bryant</w:t>
+            </w:r>
+          </w:p>
+          <w:p>
+            <w:pPr>
+              <w:jc w:val="center"/>
+            </w:pPr>
+          </w:p>
+          <w:p>
+            <w:pPr>
+              <w:jc w:val="center"/>
+            </w:pPr>
+          </w:p>
+          <w:p>
+            <w:pPr>
+              <w:jc w:val="center"/>
+              <w:rPr>
+                <w:b/>
+                <w:color w:val="0081FF"/>
+              </w:rPr>
+            </w:pPr>
+            <w:r>
+              <w:rPr>
+                <w:b/>
+                <w:color w:val="0081FF"/>
+              </w:rPr>
+              <w:t>7-5, 6-4</w:t>
+            </w:r>
+          </w:p>
+          <w:p>
+            <w:pPr>
+              <w:jc w:val="center"/>
+            </w:pPr>
+            <w:bookmarkStart w:id="0" w:name="_GoBack"/>
+            <w:bookmarkEnd w:id="0"/>
           </w:p>
         </w:tc>
       </w:tr>

</xml_diff>